<commit_message>
fixed logger for vps server
</commit_message>
<xml_diff>
--- a/Manuel.docx
+++ b/Manuel.docx
@@ -1754,7 +1754,7 @@
         <mc:AlternateContent>
           <mc:Choice Requires="wps">
             <w:drawing>
-              <wp:anchor distT="91440" distB="91440" distL="114300" distR="114300" simplePos="0" relativeHeight="251669504" behindDoc="0" locked="0" layoutInCell="1" allowOverlap="1" wp14:anchorId="32226451" wp14:editId="48550161">
+              <wp:anchor distT="91440" distB="91440" distL="114300" distR="114300" simplePos="0" relativeHeight="251669504" behindDoc="0" locked="0" layoutInCell="1" allowOverlap="1" wp14:anchorId="32226451" wp14:editId="01FC8056">
                 <wp:simplePos x="0" y="0"/>
                 <wp:positionH relativeFrom="margin">
                   <wp:align>right</wp:align>
@@ -1762,8 +1762,8 @@
                 <wp:positionV relativeFrom="paragraph">
                   <wp:posOffset>354330</wp:posOffset>
                 </wp:positionV>
-                <wp:extent cx="5758815" cy="1064260"/>
-                <wp:effectExtent l="0" t="0" r="0" b="2540"/>
+                <wp:extent cx="5758815" cy="1282700"/>
+                <wp:effectExtent l="0" t="0" r="0" b="0"/>
                 <wp:wrapTopAndBottom/>
                 <wp:docPr id="17" name="Zone de texte 2"/>
                 <wp:cNvGraphicFramePr>
@@ -1778,7 +1778,7 @@
                       <wps:spPr bwMode="auto">
                         <a:xfrm>
                           <a:off x="0" y="0"/>
-                          <a:ext cx="5758815" cy="1064526"/>
+                          <a:ext cx="5758815" cy="1282890"/>
                         </a:xfrm>
                         <a:prstGeom prst="rect">
                           <a:avLst/>
@@ -1871,6 +1871,32 @@
                               <w:t>sudo apt install maven</w:t>
                             </w:r>
                           </w:p>
+                          <w:p>
+                            <w:pPr>
+                              <w:pBdr>
+                                <w:top w:val="single" w:sz="24" w:space="8" w:color="4472C4" w:themeColor="accent1"/>
+                                <w:bottom w:val="single" w:sz="24" w:space="8" w:color="4472C4" w:themeColor="accent1"/>
+                              </w:pBdr>
+                              <w:spacing w:after="0"/>
+                              <w:rPr>
+                                <w:i/>
+                                <w:iCs/>
+                                <w:color w:val="C45911" w:themeColor="accent2" w:themeShade="BF"/>
+                                <w:sz w:val="24"/>
+                                <w:szCs w:val="24"/>
+                              </w:rPr>
+                            </w:pPr>
+                            <w:r>
+                              <w:rPr>
+                                <w:i/>
+                                <w:iCs/>
+                                <w:color w:val="C45911" w:themeColor="accent2" w:themeShade="BF"/>
+                                <w:sz w:val="24"/>
+                                <w:szCs w:val="24"/>
+                              </w:rPr>
+                              <w:t>sudo apt install curl</w:t>
+                            </w:r>
+                          </w:p>
                         </w:txbxContent>
                       </wps:txbx>
                       <wps:bodyPr rot="0" vert="horz" wrap="square" lIns="91440" tIns="45720" rIns="91440" bIns="45720" anchor="t" anchorCtr="0">
@@ -1894,7 +1920,7 @@
                 <v:stroke joinstyle="miter"/>
                 <v:path gradientshapeok="t" o:connecttype="rect"/>
               </v:shapetype>
-              <v:shape id="Zone de texte 2" o:spid="_x0000_s1026" type="#_x0000_t202" style="position:absolute;margin-left:402.25pt;margin-top:27.9pt;width:453.45pt;height:83.8pt;z-index:251669504;visibility:visible;mso-wrap-style:square;mso-width-percent:0;mso-height-percent:0;mso-wrap-distance-left:9pt;mso-wrap-distance-top:7.2pt;mso-wrap-distance-right:9pt;mso-wrap-distance-bottom:7.2pt;mso-position-horizontal:right;mso-position-horizontal-relative:margin;mso-position-vertical:absolute;mso-position-vertical-relative:text;mso-width-percent:0;mso-height-percent:0;mso-width-relative:margin;mso-height-relative:margin;v-text-anchor:top" o:gfxdata="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" filled="f" stroked="f">
+              <v:shape id="Zone de texte 2" o:spid="_x0000_s1026" type="#_x0000_t202" style="position:absolute;margin-left:402.25pt;margin-top:27.9pt;width:453.45pt;height:101pt;z-index:251669504;visibility:visible;mso-wrap-style:square;mso-width-percent:0;mso-height-percent:0;mso-wrap-distance-left:9pt;mso-wrap-distance-top:7.2pt;mso-wrap-distance-right:9pt;mso-wrap-distance-bottom:7.2pt;mso-position-horizontal:right;mso-position-horizontal-relative:margin;mso-position-vertical:absolute;mso-position-vertical-relative:text;mso-width-percent:0;mso-height-percent:0;mso-width-relative:margin;mso-height-relative:margin;v-text-anchor:top" o:gfxdata="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" filled="f" stroked="f">
                 <v:textbox>
                   <w:txbxContent>
                     <w:p>
@@ -1973,6 +1999,32 @@
                           <w:szCs w:val="24"/>
                         </w:rPr>
                         <w:t>sudo apt install maven</w:t>
+                      </w:r>
+                    </w:p>
+                    <w:p>
+                      <w:pPr>
+                        <w:pBdr>
+                          <w:top w:val="single" w:sz="24" w:space="8" w:color="4472C4" w:themeColor="accent1"/>
+                          <w:bottom w:val="single" w:sz="24" w:space="8" w:color="4472C4" w:themeColor="accent1"/>
+                        </w:pBdr>
+                        <w:spacing w:after="0"/>
+                        <w:rPr>
+                          <w:i/>
+                          <w:iCs/>
+                          <w:color w:val="C45911" w:themeColor="accent2" w:themeShade="BF"/>
+                          <w:sz w:val="24"/>
+                          <w:szCs w:val="24"/>
+                        </w:rPr>
+                      </w:pPr>
+                      <w:r>
+                        <w:rPr>
+                          <w:i/>
+                          <w:iCs/>
+                          <w:color w:val="C45911" w:themeColor="accent2" w:themeShade="BF"/>
+                          <w:sz w:val="24"/>
+                          <w:szCs w:val="24"/>
+                        </w:rPr>
+                        <w:t>sudo apt install curl</w:t>
                       </w:r>
                     </w:p>
                   </w:txbxContent>
@@ -4605,6 +4657,51 @@
         </w:rPr>
       </w:pPr>
       <w:r>
+        <w:drawing>
+          <wp:inline distT="0" distB="0" distL="0" distR="0" wp14:anchorId="1D9B0D95" wp14:editId="304057A1">
+            <wp:extent cx="5760720" cy="871220"/>
+            <wp:effectExtent l="0" t="0" r="0" b="5080"/>
+            <wp:docPr id="31" name="Image 31"/>
+            <wp:cNvGraphicFramePr>
+              <a:graphicFrameLocks xmlns:a="http://schemas.openxmlformats.org/drawingml/2006/main" noChangeAspect="1"/>
+            </wp:cNvGraphicFramePr>
+            <a:graphic xmlns:a="http://schemas.openxmlformats.org/drawingml/2006/main">
+              <a:graphicData uri="http://schemas.openxmlformats.org/drawingml/2006/picture">
+                <pic:pic xmlns:pic="http://schemas.openxmlformats.org/drawingml/2006/picture">
+                  <pic:nvPicPr>
+                    <pic:cNvPr id="1" name=""/>
+                    <pic:cNvPicPr/>
+                  </pic:nvPicPr>
+                  <pic:blipFill>
+                    <a:blip r:embed="rId28"/>
+                    <a:stretch>
+                      <a:fillRect/>
+                    </a:stretch>
+                  </pic:blipFill>
+                  <pic:spPr>
+                    <a:xfrm>
+                      <a:off x="0" y="0"/>
+                      <a:ext cx="5760720" cy="871220"/>
+                    </a:xfrm>
+                    <a:prstGeom prst="rect">
+                      <a:avLst/>
+                    </a:prstGeom>
+                  </pic:spPr>
+                </pic:pic>
+              </a:graphicData>
+            </a:graphic>
+          </wp:inline>
+        </w:drawing>
+      </w:r>
+    </w:p>
+    <w:p>
+      <w:pPr>
+        <w:rPr>
+          <w:sz w:val="28"/>
+          <w:szCs w:val="28"/>
+        </w:rPr>
+      </w:pPr>
+      <w:r>
         <w:rPr>
           <w:sz w:val="28"/>
           <w:szCs w:val="28"/>
@@ -4682,7 +4779,36 @@
           <w:sz w:val="40"/>
           <w:szCs w:val="40"/>
         </w:rPr>
-        <w:t>B ) Menu principale</w:t>
+        <w:lastRenderedPageBreak/>
+        <w:t>B ) Menu principal</w:t>
+      </w:r>
+    </w:p>
+    <w:p>
+      <w:pPr>
+        <w:ind w:left="360"/>
+        <w:rPr>
+          <w:b/>
+          <w:bCs/>
+          <w:sz w:val="40"/>
+          <w:szCs w:val="40"/>
+        </w:rPr>
+      </w:pPr>
+    </w:p>
+    <w:p>
+      <w:pPr>
+        <w:rPr>
+          <w:b/>
+          <w:bCs/>
+          <w:sz w:val="40"/>
+          <w:szCs w:val="40"/>
+        </w:rPr>
+      </w:pPr>
+      <w:r>
+        <w:rPr>
+          <w:sz w:val="28"/>
+          <w:szCs w:val="28"/>
+        </w:rPr>
+        <w:t>Cette</w:t>
       </w:r>
     </w:p>
     <w:p>

</xml_diff>

<commit_message>
fixed disconnected client error
</commit_message>
<xml_diff>
--- a/Manuel.docx
+++ b/Manuel.docx
@@ -4382,16 +4382,34 @@
           <w:sz w:val="28"/>
           <w:szCs w:val="28"/>
         </w:rPr>
-        <w:t>E/</w:t>
-      </w:r>
-      <w:r>
-        <w:rPr>
-          <w:b/>
-          <w:bCs/>
-          <w:sz w:val="28"/>
-          <w:szCs w:val="28"/>
-        </w:rPr>
-        <w:t xml:space="preserve"> Modifier le profil</w:t>
+        <w:t>C</w:t>
+      </w:r>
+      <w:r>
+        <w:rPr>
+          <w:b/>
+          <w:bCs/>
+          <w:sz w:val="28"/>
+          <w:szCs w:val="28"/>
+        </w:rPr>
+        <w:t>/</w:t>
+      </w:r>
+      <w:r>
+        <w:rPr>
+          <w:b/>
+          <w:bCs/>
+          <w:sz w:val="28"/>
+          <w:szCs w:val="28"/>
+        </w:rPr>
+        <w:t xml:space="preserve"> </w:t>
+      </w:r>
+      <w:r>
+        <w:rPr>
+          <w:b/>
+          <w:bCs/>
+          <w:sz w:val="28"/>
+          <w:szCs w:val="28"/>
+        </w:rPr>
+        <w:t>Modifier le profil</w:t>
       </w:r>
       <w:r>
         <w:rPr>
@@ -4797,19 +4815,959 @@
     <w:p>
       <w:pPr>
         <w:rPr>
+          <w:sz w:val="28"/>
+          <w:szCs w:val="28"/>
+        </w:rPr>
+      </w:pPr>
+      <w:r>
+        <w:rPr>
+          <w:sz w:val="28"/>
+          <w:szCs w:val="28"/>
+        </w:rPr>
+        <w:t>Cet</w:t>
+      </w:r>
+      <w:r>
+        <w:rPr>
+          <w:sz w:val="28"/>
+          <w:szCs w:val="28"/>
+        </w:rPr>
+        <w:t xml:space="preserve">te fenêtre regroupe plusieurs fonctionnalitées. </w:t>
+      </w:r>
+    </w:p>
+    <w:p>
+      <w:pPr>
+        <w:pStyle w:val="Paragraphedeliste"/>
+        <w:numPr>
+          <w:ilvl w:val="0"/>
+          <w:numId w:val="1"/>
+        </w:numPr>
+        <w:rPr>
+          <w:sz w:val="28"/>
+          <w:szCs w:val="28"/>
+        </w:rPr>
+      </w:pPr>
+      <w:r>
+        <w:rPr>
+          <w:sz w:val="28"/>
+          <w:szCs w:val="28"/>
+        </w:rPr>
+        <w:t>Liste des utilisateurs connectés</w:t>
+      </w:r>
+    </w:p>
+    <w:p>
+      <w:pPr>
+        <w:pStyle w:val="Paragraphedeliste"/>
+        <w:numPr>
+          <w:ilvl w:val="0"/>
+          <w:numId w:val="1"/>
+        </w:numPr>
+        <w:rPr>
+          <w:sz w:val="28"/>
+          <w:szCs w:val="28"/>
+        </w:rPr>
+      </w:pPr>
+      <w:r>
+        <w:rPr>
+          <w:sz w:val="28"/>
+          <w:szCs w:val="28"/>
+        </w:rPr>
+        <w:t>Accès fenêtre config</w:t>
+      </w:r>
+      <w:r>
+        <w:rPr>
+          <w:sz w:val="28"/>
+          <w:szCs w:val="28"/>
+        </w:rPr>
+        <w:t>uration profil</w:t>
+      </w:r>
+    </w:p>
+    <w:p>
+      <w:pPr>
+        <w:pStyle w:val="Paragraphedeliste"/>
+        <w:numPr>
+          <w:ilvl w:val="0"/>
+          <w:numId w:val="1"/>
+        </w:numPr>
+        <w:rPr>
+          <w:sz w:val="28"/>
+          <w:szCs w:val="28"/>
+        </w:rPr>
+      </w:pPr>
+      <w:r>
+        <w:rPr>
+          <w:sz w:val="28"/>
+          <w:szCs w:val="28"/>
+        </w:rPr>
+        <w:t>Accès fenêtre configuration réseau</w:t>
+      </w:r>
+    </w:p>
+    <w:p>
+      <w:pPr>
+        <w:pStyle w:val="Paragraphedeliste"/>
+        <w:numPr>
+          <w:ilvl w:val="0"/>
+          <w:numId w:val="1"/>
+        </w:numPr>
+        <w:rPr>
+          <w:sz w:val="28"/>
+          <w:szCs w:val="28"/>
+        </w:rPr>
+      </w:pPr>
+      <w:r>
+        <w:rPr>
+          <w:sz w:val="28"/>
+          <w:szCs w:val="28"/>
+        </w:rPr>
+        <w:t>Accès fenêtre ChatSession</w:t>
+      </w:r>
+    </w:p>
+    <w:p>
+      <w:pPr>
+        <w:rPr>
+          <w:sz w:val="28"/>
+          <w:szCs w:val="28"/>
+        </w:rPr>
+      </w:pPr>
+    </w:p>
+    <w:p>
+      <w:pPr>
+        <w:jc w:val="center"/>
+        <w:rPr>
+          <w:sz w:val="28"/>
+          <w:szCs w:val="28"/>
+        </w:rPr>
+      </w:pPr>
+      <w:r>
+        <w:drawing>
+          <wp:inline distT="0" distB="0" distL="0" distR="0" wp14:anchorId="446798E3" wp14:editId="7D14E889">
+            <wp:extent cx="5760720" cy="2961640"/>
+            <wp:effectExtent l="0" t="0" r="0" b="0"/>
+            <wp:docPr id="32" name="Image 32"/>
+            <wp:cNvGraphicFramePr>
+              <a:graphicFrameLocks xmlns:a="http://schemas.openxmlformats.org/drawingml/2006/main" noChangeAspect="1"/>
+            </wp:cNvGraphicFramePr>
+            <a:graphic xmlns:a="http://schemas.openxmlformats.org/drawingml/2006/main">
+              <a:graphicData uri="http://schemas.openxmlformats.org/drawingml/2006/picture">
+                <pic:pic xmlns:pic="http://schemas.openxmlformats.org/drawingml/2006/picture">
+                  <pic:nvPicPr>
+                    <pic:cNvPr id="1" name=""/>
+                    <pic:cNvPicPr/>
+                  </pic:nvPicPr>
+                  <pic:blipFill>
+                    <a:blip r:embed="rId29"/>
+                    <a:stretch>
+                      <a:fillRect/>
+                    </a:stretch>
+                  </pic:blipFill>
+                  <pic:spPr>
+                    <a:xfrm>
+                      <a:off x="0" y="0"/>
+                      <a:ext cx="5760720" cy="2961640"/>
+                    </a:xfrm>
+                    <a:prstGeom prst="rect">
+                      <a:avLst/>
+                    </a:prstGeom>
+                  </pic:spPr>
+                </pic:pic>
+              </a:graphicData>
+            </a:graphic>
+          </wp:inline>
+        </w:drawing>
+      </w:r>
+    </w:p>
+    <w:p>
+      <w:pPr>
+        <w:rPr>
+          <w:sz w:val="28"/>
+          <w:szCs w:val="28"/>
+        </w:rPr>
+      </w:pPr>
+    </w:p>
+    <w:p>
+      <w:pPr>
+        <w:rPr>
+          <w:sz w:val="28"/>
+          <w:szCs w:val="28"/>
+        </w:rPr>
+      </w:pPr>
+      <w:r>
+        <w:rPr>
+          <w:sz w:val="28"/>
+          <w:szCs w:val="28"/>
+        </w:rPr>
+        <w:t>Ici , 2 utilisateurs sont connectés : Youssef &amp; Mirasio. La console affiche le déroulement des opérations pour l’authentification de Youssef par Mirasio (Qui était le premier connecté au réseau)</w:t>
+      </w:r>
+    </w:p>
+    <w:p>
+      <w:pPr>
+        <w:ind w:left="360"/>
+        <w:rPr>
           <w:b/>
           <w:bCs/>
           <w:sz w:val="40"/>
           <w:szCs w:val="40"/>
         </w:rPr>
       </w:pPr>
-      <w:r>
-        <w:rPr>
-          <w:sz w:val="28"/>
-          <w:szCs w:val="28"/>
-        </w:rPr>
-        <w:t>Cette</w:t>
-      </w:r>
+    </w:p>
+    <w:p>
+      <w:pPr>
+        <w:ind w:left="360"/>
+        <w:rPr>
+          <w:b/>
+          <w:bCs/>
+          <w:sz w:val="40"/>
+          <w:szCs w:val="40"/>
+        </w:rPr>
+      </w:pPr>
+      <w:r>
+        <w:rPr>
+          <w:b/>
+          <w:bCs/>
+          <w:sz w:val="40"/>
+          <w:szCs w:val="40"/>
+        </w:rPr>
+        <w:t>C</w:t>
+      </w:r>
+      <w:r>
+        <w:rPr>
+          <w:b/>
+          <w:bCs/>
+          <w:sz w:val="40"/>
+          <w:szCs w:val="40"/>
+        </w:rPr>
+        <w:t xml:space="preserve"> ) </w:t>
+      </w:r>
+      <w:r>
+        <w:rPr>
+          <w:b/>
+          <w:bCs/>
+          <w:sz w:val="40"/>
+          <w:szCs w:val="40"/>
+        </w:rPr>
+        <w:t>Modification du profil</w:t>
+      </w:r>
+    </w:p>
+    <w:p>
+      <w:pPr>
+        <w:ind w:left="360"/>
+        <w:rPr>
+          <w:b/>
+          <w:bCs/>
+          <w:sz w:val="40"/>
+          <w:szCs w:val="40"/>
+        </w:rPr>
+      </w:pPr>
+    </w:p>
+    <w:p>
+      <w:pPr>
+        <w:ind w:left="360"/>
+        <w:rPr>
+          <w:b/>
+          <w:bCs/>
+          <w:sz w:val="40"/>
+          <w:szCs w:val="40"/>
+        </w:rPr>
+      </w:pPr>
+    </w:p>
+    <w:p>
+      <w:pPr>
+        <w:rPr>
+          <w:sz w:val="28"/>
+          <w:szCs w:val="28"/>
+        </w:rPr>
+      </w:pPr>
+      <w:r>
+        <w:lastRenderedPageBreak/>
+        <w:drawing>
+          <wp:inline distT="0" distB="0" distL="0" distR="0" wp14:anchorId="57D92AB2" wp14:editId="6AF31717">
+            <wp:extent cx="5760720" cy="3589020"/>
+            <wp:effectExtent l="0" t="0" r="0" b="0"/>
+            <wp:docPr id="33" name="Image 33"/>
+            <wp:cNvGraphicFramePr>
+              <a:graphicFrameLocks xmlns:a="http://schemas.openxmlformats.org/drawingml/2006/main" noChangeAspect="1"/>
+            </wp:cNvGraphicFramePr>
+            <a:graphic xmlns:a="http://schemas.openxmlformats.org/drawingml/2006/main">
+              <a:graphicData uri="http://schemas.openxmlformats.org/drawingml/2006/picture">
+                <pic:pic xmlns:pic="http://schemas.openxmlformats.org/drawingml/2006/picture">
+                  <pic:nvPicPr>
+                    <pic:cNvPr id="1" name=""/>
+                    <pic:cNvPicPr/>
+                  </pic:nvPicPr>
+                  <pic:blipFill>
+                    <a:blip r:embed="rId30"/>
+                    <a:stretch>
+                      <a:fillRect/>
+                    </a:stretch>
+                  </pic:blipFill>
+                  <pic:spPr>
+                    <a:xfrm>
+                      <a:off x="0" y="0"/>
+                      <a:ext cx="5760720" cy="3589020"/>
+                    </a:xfrm>
+                    <a:prstGeom prst="rect">
+                      <a:avLst/>
+                    </a:prstGeom>
+                  </pic:spPr>
+                </pic:pic>
+              </a:graphicData>
+            </a:graphic>
+          </wp:inline>
+        </w:drawing>
+      </w:r>
+    </w:p>
+    <w:p>
+      <w:pPr>
+        <w:rPr>
+          <w:sz w:val="28"/>
+          <w:szCs w:val="28"/>
+        </w:rPr>
+      </w:pPr>
+    </w:p>
+    <w:p>
+      <w:pPr>
+        <w:rPr>
+          <w:sz w:val="28"/>
+          <w:szCs w:val="28"/>
+        </w:rPr>
+      </w:pPr>
+      <w:r>
+        <w:rPr>
+          <w:sz w:val="28"/>
+          <w:szCs w:val="28"/>
+        </w:rPr>
+        <w:t>Une fenêtre sera affiché pour modifier les différents paramètres du profil.</w:t>
+      </w:r>
+    </w:p>
+    <w:p>
+      <w:pPr>
+        <w:rPr>
+          <w:sz w:val="28"/>
+          <w:szCs w:val="28"/>
+        </w:rPr>
+      </w:pPr>
+    </w:p>
+    <w:p>
+      <w:pPr>
+        <w:ind w:left="360"/>
+        <w:rPr>
+          <w:b/>
+          <w:bCs/>
+          <w:sz w:val="40"/>
+          <w:szCs w:val="40"/>
+        </w:rPr>
+      </w:pPr>
+      <w:r>
+        <w:rPr>
+          <w:b/>
+          <w:bCs/>
+          <w:sz w:val="40"/>
+          <w:szCs w:val="40"/>
+        </w:rPr>
+        <w:t>D</w:t>
+      </w:r>
+      <w:r>
+        <w:rPr>
+          <w:b/>
+          <w:bCs/>
+          <w:sz w:val="40"/>
+          <w:szCs w:val="40"/>
+        </w:rPr>
+        <w:t xml:space="preserve"> ) Modification d</w:t>
+      </w:r>
+      <w:r>
+        <w:rPr>
+          <w:b/>
+          <w:bCs/>
+          <w:sz w:val="40"/>
+          <w:szCs w:val="40"/>
+        </w:rPr>
+        <w:t>es paramètres réseaux</w:t>
+      </w:r>
+    </w:p>
+    <w:p>
+      <w:pPr>
+        <w:rPr>
+          <w:b/>
+          <w:bCs/>
+          <w:sz w:val="40"/>
+          <w:szCs w:val="40"/>
+        </w:rPr>
+      </w:pPr>
+    </w:p>
+    <w:p>
+      <w:pPr>
+        <w:rPr>
+          <w:sz w:val="28"/>
+          <w:szCs w:val="28"/>
+        </w:rPr>
+      </w:pPr>
+      <w:r>
+        <w:drawing>
+          <wp:inline distT="0" distB="0" distL="0" distR="0" wp14:anchorId="662EF0E6" wp14:editId="78E5F1E9">
+            <wp:extent cx="5760720" cy="2514600"/>
+            <wp:effectExtent l="0" t="0" r="0" b="0"/>
+            <wp:docPr id="34" name="Image 34"/>
+            <wp:cNvGraphicFramePr>
+              <a:graphicFrameLocks xmlns:a="http://schemas.openxmlformats.org/drawingml/2006/main" noChangeAspect="1"/>
+            </wp:cNvGraphicFramePr>
+            <a:graphic xmlns:a="http://schemas.openxmlformats.org/drawingml/2006/main">
+              <a:graphicData uri="http://schemas.openxmlformats.org/drawingml/2006/picture">
+                <pic:pic xmlns:pic="http://schemas.openxmlformats.org/drawingml/2006/picture">
+                  <pic:nvPicPr>
+                    <pic:cNvPr id="1" name=""/>
+                    <pic:cNvPicPr/>
+                  </pic:nvPicPr>
+                  <pic:blipFill>
+                    <a:blip r:embed="rId31"/>
+                    <a:stretch>
+                      <a:fillRect/>
+                    </a:stretch>
+                  </pic:blipFill>
+                  <pic:spPr>
+                    <a:xfrm>
+                      <a:off x="0" y="0"/>
+                      <a:ext cx="5760720" cy="2514600"/>
+                    </a:xfrm>
+                    <a:prstGeom prst="rect">
+                      <a:avLst/>
+                    </a:prstGeom>
+                  </pic:spPr>
+                </pic:pic>
+              </a:graphicData>
+            </a:graphic>
+          </wp:inline>
+        </w:drawing>
+      </w:r>
+    </w:p>
+    <w:p>
+      <w:pPr>
+        <w:rPr>
+          <w:sz w:val="28"/>
+          <w:szCs w:val="28"/>
+        </w:rPr>
+      </w:pPr>
+    </w:p>
+    <w:p>
+      <w:pPr>
+        <w:rPr>
+          <w:sz w:val="28"/>
+          <w:szCs w:val="28"/>
+        </w:rPr>
+      </w:pPr>
+      <w:r>
+        <w:rPr>
+          <w:sz w:val="28"/>
+          <w:szCs w:val="28"/>
+        </w:rPr>
+        <w:lastRenderedPageBreak/>
+        <w:t xml:space="preserve">Une fenêtre sera affiché pour modifier les différents paramètres du </w:t>
+      </w:r>
+      <w:r>
+        <w:rPr>
+          <w:sz w:val="28"/>
+          <w:szCs w:val="28"/>
+        </w:rPr>
+        <w:t>réseau tel que l’adresse IP detecté par le logiciel, l’adresse broadcast ainsi que le port de communication broadcast et le port pour la communication entre client</w:t>
+      </w:r>
+      <w:r>
+        <w:rPr>
+          <w:sz w:val="28"/>
+          <w:szCs w:val="28"/>
+        </w:rPr>
+        <w:t>.</w:t>
+      </w:r>
+    </w:p>
+    <w:p>
+      <w:pPr>
+        <w:rPr>
+          <w:sz w:val="28"/>
+          <w:szCs w:val="28"/>
+        </w:rPr>
+      </w:pPr>
+      <w:r>
+        <w:rPr>
+          <w:b/>
+          <w:bCs/>
+          <w:sz w:val="28"/>
+          <w:szCs w:val="28"/>
+        </w:rPr>
+        <w:t>Attention</w:t>
+      </w:r>
+      <w:r>
+        <w:rPr>
+          <w:sz w:val="28"/>
+          <w:szCs w:val="28"/>
+        </w:rPr>
+        <w:t>, nous n’avons pas implémentès de méthode qui calcule l’adresse broadcast en fonction de l’adresse IP, si vous modifier l’adresse IP, il faudra renseigner également le broadcast</w:t>
+      </w:r>
+      <w:r>
+        <w:rPr>
+          <w:sz w:val="28"/>
+          <w:szCs w:val="28"/>
+        </w:rPr>
+        <w:t xml:space="preserve">. </w:t>
+      </w:r>
+    </w:p>
+    <w:p>
+      <w:pPr>
+        <w:rPr>
+          <w:sz w:val="28"/>
+          <w:szCs w:val="28"/>
+        </w:rPr>
+      </w:pPr>
+    </w:p>
+    <w:p>
+      <w:pPr>
+        <w:ind w:left="360"/>
+        <w:rPr>
+          <w:b/>
+          <w:bCs/>
+          <w:sz w:val="40"/>
+          <w:szCs w:val="40"/>
+        </w:rPr>
+      </w:pPr>
+      <w:r>
+        <w:rPr>
+          <w:b/>
+          <w:bCs/>
+          <w:sz w:val="40"/>
+          <w:szCs w:val="40"/>
+        </w:rPr>
+        <w:t>D</w:t>
+      </w:r>
+      <w:r>
+        <w:rPr>
+          <w:b/>
+          <w:bCs/>
+          <w:sz w:val="40"/>
+          <w:szCs w:val="40"/>
+        </w:rPr>
+        <w:t xml:space="preserve"> ) </w:t>
+      </w:r>
+      <w:r>
+        <w:rPr>
+          <w:b/>
+          <w:bCs/>
+          <w:sz w:val="40"/>
+          <w:szCs w:val="40"/>
+        </w:rPr>
+        <w:t>Communication Client 1 &lt;-&gt; Client 2</w:t>
+      </w:r>
+    </w:p>
+    <w:p>
+      <w:pPr>
+        <w:ind w:left="360"/>
+        <w:rPr>
+          <w:b/>
+          <w:bCs/>
+          <w:sz w:val="40"/>
+          <w:szCs w:val="40"/>
+        </w:rPr>
+      </w:pPr>
+    </w:p>
+    <w:p>
+      <w:pPr>
+        <w:ind w:left="360"/>
+        <w:rPr>
+          <w:b/>
+          <w:bCs/>
+          <w:sz w:val="40"/>
+          <w:szCs w:val="40"/>
+        </w:rPr>
+      </w:pPr>
+      <w:r>
+        <w:drawing>
+          <wp:inline distT="0" distB="0" distL="0" distR="0" wp14:anchorId="60CC1847" wp14:editId="3A7A2D09">
+            <wp:extent cx="5760720" cy="3198495"/>
+            <wp:effectExtent l="0" t="0" r="0" b="1905"/>
+            <wp:docPr id="36" name="Image 36"/>
+            <wp:cNvGraphicFramePr>
+              <a:graphicFrameLocks xmlns:a="http://schemas.openxmlformats.org/drawingml/2006/main" noChangeAspect="1"/>
+            </wp:cNvGraphicFramePr>
+            <a:graphic xmlns:a="http://schemas.openxmlformats.org/drawingml/2006/main">
+              <a:graphicData uri="http://schemas.openxmlformats.org/drawingml/2006/picture">
+                <pic:pic xmlns:pic="http://schemas.openxmlformats.org/drawingml/2006/picture">
+                  <pic:nvPicPr>
+                    <pic:cNvPr id="1" name=""/>
+                    <pic:cNvPicPr/>
+                  </pic:nvPicPr>
+                  <pic:blipFill>
+                    <a:blip r:embed="rId32"/>
+                    <a:stretch>
+                      <a:fillRect/>
+                    </a:stretch>
+                  </pic:blipFill>
+                  <pic:spPr>
+                    <a:xfrm>
+                      <a:off x="0" y="0"/>
+                      <a:ext cx="5760720" cy="3198495"/>
+                    </a:xfrm>
+                    <a:prstGeom prst="rect">
+                      <a:avLst/>
+                    </a:prstGeom>
+                  </pic:spPr>
+                </pic:pic>
+              </a:graphicData>
+            </a:graphic>
+          </wp:inline>
+        </w:drawing>
+      </w:r>
+    </w:p>
+    <w:p>
+      <w:pPr>
+        <w:rPr>
+          <w:sz w:val="28"/>
+          <w:szCs w:val="28"/>
+        </w:rPr>
+      </w:pPr>
+    </w:p>
+    <w:p>
+      <w:pPr>
+        <w:rPr>
+          <w:sz w:val="28"/>
+          <w:szCs w:val="28"/>
+        </w:rPr>
+      </w:pPr>
+      <w:r>
+        <w:rPr>
+          <w:sz w:val="28"/>
+          <w:szCs w:val="28"/>
+        </w:rPr>
+        <w:t>Dans la fenêtre principale, selectionner la personne avec qui vous souhaitez parler. Puis lancer la session avec le bouton « start a session ».</w:t>
+      </w:r>
+    </w:p>
+    <w:p>
+      <w:pPr>
+        <w:rPr>
+          <w:sz w:val="28"/>
+          <w:szCs w:val="28"/>
+        </w:rPr>
+      </w:pPr>
+    </w:p>
+    <w:p>
+      <w:pPr>
+        <w:rPr>
+          <w:sz w:val="28"/>
+          <w:szCs w:val="28"/>
+        </w:rPr>
+      </w:pPr>
+      <w:r>
+        <w:rPr>
+          <w:sz w:val="28"/>
+          <w:szCs w:val="28"/>
+        </w:rPr>
+        <w:t>Une fois la session démarré, plusieurs options sont possibles.</w:t>
+      </w:r>
+    </w:p>
+    <w:p>
+      <w:pPr>
+        <w:rPr>
+          <w:sz w:val="28"/>
+          <w:szCs w:val="28"/>
+        </w:rPr>
+      </w:pPr>
+    </w:p>
+    <w:p>
+      <w:pPr>
+        <w:rPr>
+          <w:sz w:val="28"/>
+          <w:szCs w:val="28"/>
+        </w:rPr>
+      </w:pPr>
+      <w:r>
+        <w:lastRenderedPageBreak/>
+        <w:drawing>
+          <wp:inline distT="0" distB="0" distL="0" distR="0" wp14:anchorId="05BBC8DE" wp14:editId="4BDA26A7">
+            <wp:extent cx="5760720" cy="2621915"/>
+            <wp:effectExtent l="0" t="0" r="0" b="6985"/>
+            <wp:docPr id="37" name="Image 37"/>
+            <wp:cNvGraphicFramePr>
+              <a:graphicFrameLocks xmlns:a="http://schemas.openxmlformats.org/drawingml/2006/main" noChangeAspect="1"/>
+            </wp:cNvGraphicFramePr>
+            <a:graphic xmlns:a="http://schemas.openxmlformats.org/drawingml/2006/main">
+              <a:graphicData uri="http://schemas.openxmlformats.org/drawingml/2006/picture">
+                <pic:pic xmlns:pic="http://schemas.openxmlformats.org/drawingml/2006/picture">
+                  <pic:nvPicPr>
+                    <pic:cNvPr id="1" name=""/>
+                    <pic:cNvPicPr/>
+                  </pic:nvPicPr>
+                  <pic:blipFill>
+                    <a:blip r:embed="rId33"/>
+                    <a:stretch>
+                      <a:fillRect/>
+                    </a:stretch>
+                  </pic:blipFill>
+                  <pic:spPr>
+                    <a:xfrm>
+                      <a:off x="0" y="0"/>
+                      <a:ext cx="5760720" cy="2621915"/>
+                    </a:xfrm>
+                    <a:prstGeom prst="rect">
+                      <a:avLst/>
+                    </a:prstGeom>
+                  </pic:spPr>
+                </pic:pic>
+              </a:graphicData>
+            </a:graphic>
+          </wp:inline>
+        </w:drawing>
+      </w:r>
+    </w:p>
+    <w:p>
+      <w:pPr>
+        <w:rPr>
+          <w:sz w:val="28"/>
+          <w:szCs w:val="28"/>
+        </w:rPr>
+      </w:pPr>
+    </w:p>
+    <w:p>
+      <w:pPr>
+        <w:rPr>
+          <w:sz w:val="28"/>
+          <w:szCs w:val="28"/>
+        </w:rPr>
+      </w:pPr>
+      <w:r>
+        <w:rPr>
+          <w:sz w:val="28"/>
+          <w:szCs w:val="28"/>
+        </w:rPr>
+        <w:t xml:space="preserve">Les messages sont envoyés </w:t>
+      </w:r>
+      <w:r>
+        <w:rPr>
+          <w:sz w:val="28"/>
+          <w:szCs w:val="28"/>
+        </w:rPr>
+        <w:t xml:space="preserve">, horodaté et </w:t>
+      </w:r>
+      <w:r>
+        <w:rPr>
+          <w:sz w:val="28"/>
+          <w:szCs w:val="28"/>
+        </w:rPr>
+        <w:t xml:space="preserve">sauvegardés, le bouton send permet d’envoyer (mais la touche ENTER marche aussi) </w:t>
+      </w:r>
+      <w:r>
+        <w:rPr>
+          <w:sz w:val="28"/>
+          <w:szCs w:val="28"/>
+        </w:rPr>
+        <w:t>, il y’a aussi également un bouton upload pour envoyer des fichiers et ResetChat pour vider le chat</w:t>
+      </w:r>
+    </w:p>
+    <w:p>
+      <w:pPr>
+        <w:rPr>
+          <w:sz w:val="28"/>
+          <w:szCs w:val="28"/>
+        </w:rPr>
+      </w:pPr>
+    </w:p>
+    <w:p>
+      <w:pPr>
+        <w:rPr>
+          <w:sz w:val="28"/>
+          <w:szCs w:val="28"/>
+        </w:rPr>
+      </w:pPr>
+      <w:r>
+        <w:drawing>
+          <wp:inline distT="0" distB="0" distL="0" distR="0" wp14:anchorId="10359323" wp14:editId="50CFE64E">
+            <wp:extent cx="5760720" cy="2077720"/>
+            <wp:effectExtent l="0" t="0" r="0" b="0"/>
+            <wp:docPr id="38" name="Image 38"/>
+            <wp:cNvGraphicFramePr>
+              <a:graphicFrameLocks xmlns:a="http://schemas.openxmlformats.org/drawingml/2006/main" noChangeAspect="1"/>
+            </wp:cNvGraphicFramePr>
+            <a:graphic xmlns:a="http://schemas.openxmlformats.org/drawingml/2006/main">
+              <a:graphicData uri="http://schemas.openxmlformats.org/drawingml/2006/picture">
+                <pic:pic xmlns:pic="http://schemas.openxmlformats.org/drawingml/2006/picture">
+                  <pic:nvPicPr>
+                    <pic:cNvPr id="1" name=""/>
+                    <pic:cNvPicPr/>
+                  </pic:nvPicPr>
+                  <pic:blipFill>
+                    <a:blip r:embed="rId34"/>
+                    <a:stretch>
+                      <a:fillRect/>
+                    </a:stretch>
+                  </pic:blipFill>
+                  <pic:spPr>
+                    <a:xfrm>
+                      <a:off x="0" y="0"/>
+                      <a:ext cx="5760720" cy="2077720"/>
+                    </a:xfrm>
+                    <a:prstGeom prst="rect">
+                      <a:avLst/>
+                    </a:prstGeom>
+                  </pic:spPr>
+                </pic:pic>
+              </a:graphicData>
+            </a:graphic>
+          </wp:inline>
+        </w:drawing>
+      </w:r>
+    </w:p>
+    <w:p>
+      <w:pPr>
+        <w:rPr>
+          <w:sz w:val="28"/>
+          <w:szCs w:val="28"/>
+        </w:rPr>
+      </w:pPr>
+    </w:p>
+    <w:p>
+      <w:pPr>
+        <w:rPr>
+          <w:sz w:val="28"/>
+          <w:szCs w:val="28"/>
+        </w:rPr>
+      </w:pPr>
+      <w:r>
+        <w:rPr>
+          <w:sz w:val="28"/>
+          <w:szCs w:val="28"/>
+        </w:rPr>
+        <w:t>Les fichiers uploadés sont sauvegardés dans /WebChat/AgentChat/download</w:t>
+      </w:r>
+    </w:p>
+    <w:p>
+      <w:pPr>
+        <w:rPr>
+          <w:sz w:val="28"/>
+          <w:szCs w:val="28"/>
+        </w:rPr>
+      </w:pPr>
+      <w:r>
+        <w:rPr>
+          <w:sz w:val="28"/>
+          <w:szCs w:val="28"/>
+        </w:rPr>
+        <w:t>A chaque démarrage d’une session, l’historique des anciens messages sera affiché</w:t>
+      </w:r>
+      <w:r>
+        <w:rPr>
+          <w:sz w:val="28"/>
+          <w:szCs w:val="28"/>
+        </w:rPr>
+        <w:t xml:space="preserve">. </w:t>
+      </w:r>
+    </w:p>
+    <w:p>
+      <w:pPr>
+        <w:rPr>
+          <w:sz w:val="28"/>
+          <w:szCs w:val="28"/>
+        </w:rPr>
+      </w:pPr>
+      <w:r>
+        <w:rPr>
+          <w:sz w:val="28"/>
+          <w:szCs w:val="28"/>
+        </w:rPr>
+        <w:t>Vous pouvez observer les commandes executé</w:t>
+      </w:r>
+      <w:r>
+        <w:rPr>
+          <w:sz w:val="28"/>
+          <w:szCs w:val="28"/>
+        </w:rPr>
+        <w:t>e</w:t>
+      </w:r>
+      <w:r>
+        <w:rPr>
+          <w:sz w:val="28"/>
+          <w:szCs w:val="28"/>
+        </w:rPr>
+        <w:t>s dans la BDD sur la console</w:t>
+      </w:r>
+      <w:r>
+        <w:rPr>
+          <w:sz w:val="28"/>
+          <w:szCs w:val="28"/>
+        </w:rPr>
+        <w:t>.</w:t>
+      </w:r>
+    </w:p>
+    <w:p>
+      <w:pPr>
+        <w:rPr>
+          <w:sz w:val="28"/>
+          <w:szCs w:val="28"/>
+        </w:rPr>
+      </w:pPr>
+    </w:p>
+    <w:p>
+      <w:pPr>
+        <w:rPr>
+          <w:sz w:val="28"/>
+          <w:szCs w:val="28"/>
+        </w:rPr>
+      </w:pPr>
+    </w:p>
+    <w:p>
+      <w:pPr>
+        <w:rPr>
+          <w:sz w:val="28"/>
+          <w:szCs w:val="28"/>
+        </w:rPr>
+      </w:pPr>
+    </w:p>
+    <w:p>
+      <w:pPr>
+        <w:rPr>
+          <w:sz w:val="28"/>
+          <w:szCs w:val="28"/>
+        </w:rPr>
+      </w:pPr>
+      <w:r>
+        <w:lastRenderedPageBreak/>
+        <w:drawing>
+          <wp:inline distT="0" distB="0" distL="0" distR="0" wp14:anchorId="64F1E31C" wp14:editId="30E314EB">
+            <wp:extent cx="5760720" cy="3014980"/>
+            <wp:effectExtent l="0" t="0" r="0" b="0"/>
+            <wp:docPr id="39" name="Image 39"/>
+            <wp:cNvGraphicFramePr>
+              <a:graphicFrameLocks xmlns:a="http://schemas.openxmlformats.org/drawingml/2006/main" noChangeAspect="1"/>
+            </wp:cNvGraphicFramePr>
+            <a:graphic xmlns:a="http://schemas.openxmlformats.org/drawingml/2006/main">
+              <a:graphicData uri="http://schemas.openxmlformats.org/drawingml/2006/picture">
+                <pic:pic xmlns:pic="http://schemas.openxmlformats.org/drawingml/2006/picture">
+                  <pic:nvPicPr>
+                    <pic:cNvPr id="1" name=""/>
+                    <pic:cNvPicPr/>
+                  </pic:nvPicPr>
+                  <pic:blipFill>
+                    <a:blip r:embed="rId35"/>
+                    <a:stretch>
+                      <a:fillRect/>
+                    </a:stretch>
+                  </pic:blipFill>
+                  <pic:spPr>
+                    <a:xfrm>
+                      <a:off x="0" y="0"/>
+                      <a:ext cx="5760720" cy="3014980"/>
+                    </a:xfrm>
+                    <a:prstGeom prst="rect">
+                      <a:avLst/>
+                    </a:prstGeom>
+                  </pic:spPr>
+                </pic:pic>
+              </a:graphicData>
+            </a:graphic>
+          </wp:inline>
+        </w:drawing>
+      </w:r>
+    </w:p>
+    <w:p>
+      <w:pPr>
+        <w:rPr>
+          <w:sz w:val="28"/>
+          <w:szCs w:val="28"/>
+        </w:rPr>
+      </w:pPr>
     </w:p>
     <w:p>
       <w:pPr>
@@ -5906,7 +6864,7 @@
   <w:style w:type="paragraph" w:default="1" w:styleId="Normal">
     <w:name w:val="Normal"/>
     <w:qFormat/>
-    <w:rsid w:val="001E0A22"/>
+    <w:rsid w:val="00C97887"/>
     <w:rPr>
       <w:noProof/>
     </w:rPr>

</xml_diff>